<commit_message>
Comienzo el 7 de a poco
</commit_message>
<xml_diff>
--- a/05 Heaven on Earth/Heaven on Earth - Vol.07.docx
+++ b/05 Heaven on Earth/Heaven on Earth - Vol.07.docx
@@ -22,380 +22,21 @@
           <w:szCs w:val="36"/>
           <w:lang w:val="es-ES"/>
         </w:rPr>
-        <w:t>Prologo:</w:t>
+        <w:t>Prolog</w:t>
       </w:r>
       <w:r>
         <w:rPr>
           <w:rFonts w:ascii="Times New Roman" w:hAnsi="Times New Roman" w:cs="Times New Roman"/>
+          <w:b/>
           <w:color w:val="1C6194" w:themeColor="accent2" w:themeShade="BF"/>
           <w:sz w:val="36"/>
           <w:szCs w:val="36"/>
           <w:lang w:val="es-ES"/>
         </w:rPr>
-        <w:t xml:space="preserve"> </w:t>
+        <w:t>o: Restructuración del consejo de los 6 _</w:t>
       </w:r>
-    </w:p>
-    <w:p>
-      <w:pPr>
-        <w:rPr>
-          <w:rFonts w:ascii="Calibri" w:hAnsi="Calibri" w:cs="Calibri"/>
-          <w:sz w:val="24"/>
-          <w:szCs w:val="24"/>
-          <w:lang w:val="es-ES"/>
-        </w:rPr>
-      </w:pPr>
-    </w:p>
-    <w:p>
-      <w:pPr>
-        <w:spacing w:line="360" w:lineRule="auto"/>
-        <w:rPr>
-          <w:rFonts w:ascii="Arial" w:hAnsi="Arial" w:cs="Arial"/>
-          <w:b/>
-          <w:bCs/>
-          <w:sz w:val="24"/>
-          <w:szCs w:val="24"/>
-          <w:lang w:val="es-ES"/>
-        </w:rPr>
-      </w:pPr>
+      <w:proofErr w:type="spellStart"/>
       <w:r>
-        <w:rPr>
-          <w:rFonts w:ascii="Arial" w:hAnsi="Arial" w:cs="Arial"/>
-          <w:b/>
-          <w:bCs/>
-          <w:sz w:val="24"/>
-          <w:szCs w:val="24"/>
-          <w:lang w:val="es-ES"/>
-        </w:rPr>
-        <w:t>El sonido de los altavoces del aeropuerto repercute constantemente con distintos números de vuelos atrasados, y los vuelos que tomaran más de lo esperado despega</w:t>
-      </w:r>
-    </w:p>
-    <w:p>
-      <w:pPr>
-        <w:spacing w:line="360" w:lineRule="auto"/>
-        <w:rPr>
-          <w:rFonts w:ascii="Arial" w:hAnsi="Arial" w:cs="Arial"/>
-          <w:b/>
-          <w:bCs/>
-          <w:sz w:val="24"/>
-          <w:szCs w:val="24"/>
-          <w:lang w:val="es-ES"/>
-        </w:rPr>
-      </w:pPr>
-    </w:p>
-    <w:p>
-      <w:pPr>
-        <w:spacing w:line="360" w:lineRule="auto"/>
-        <w:rPr>
-          <w:rFonts w:ascii="Arial" w:hAnsi="Arial" w:cs="Arial"/>
-          <w:b/>
-          <w:bCs/>
-          <w:sz w:val="24"/>
-          <w:szCs w:val="24"/>
-          <w:lang w:val="es-ES"/>
-        </w:rPr>
-      </w:pPr>
-    </w:p>
-    <w:p>
-      <w:pPr>
-        <w:spacing w:line="360" w:lineRule="auto"/>
-        <w:rPr>
-          <w:rFonts w:ascii="Arial" w:hAnsi="Arial" w:cs="Arial"/>
-          <w:b/>
-          <w:bCs/>
-          <w:sz w:val="24"/>
-          <w:szCs w:val="24"/>
-          <w:lang w:val="es-ES"/>
-        </w:rPr>
-      </w:pPr>
-    </w:p>
-    <w:p>
-      <w:pPr>
-        <w:spacing w:line="360" w:lineRule="auto"/>
-        <w:rPr>
-          <w:rFonts w:ascii="Arial" w:hAnsi="Arial" w:cs="Arial"/>
-          <w:b/>
-          <w:bCs/>
-          <w:sz w:val="24"/>
-          <w:szCs w:val="24"/>
-          <w:lang w:val="es-ES"/>
-        </w:rPr>
-      </w:pPr>
-    </w:p>
-    <w:p>
-      <w:pPr>
-        <w:spacing w:line="360" w:lineRule="auto"/>
-        <w:rPr>
-          <w:rFonts w:ascii="Arial" w:hAnsi="Arial" w:cs="Arial"/>
-          <w:b/>
-          <w:bCs/>
-          <w:sz w:val="24"/>
-          <w:szCs w:val="24"/>
-          <w:lang w:val="es-ES"/>
-        </w:rPr>
-      </w:pPr>
-    </w:p>
-    <w:p>
-      <w:pPr>
-        <w:spacing w:line="360" w:lineRule="auto"/>
-        <w:rPr>
-          <w:rFonts w:ascii="Arial" w:hAnsi="Arial" w:cs="Arial"/>
-          <w:b/>
-          <w:bCs/>
-          <w:sz w:val="24"/>
-          <w:szCs w:val="24"/>
-          <w:lang w:val="es-ES"/>
-        </w:rPr>
-      </w:pPr>
-    </w:p>
-    <w:p>
-      <w:pPr>
-        <w:spacing w:line="360" w:lineRule="auto"/>
-        <w:rPr>
-          <w:rFonts w:ascii="Arial" w:hAnsi="Arial" w:cs="Arial"/>
-          <w:b/>
-          <w:bCs/>
-          <w:sz w:val="24"/>
-          <w:szCs w:val="24"/>
-          <w:lang w:val="es-ES"/>
-        </w:rPr>
-      </w:pPr>
-    </w:p>
-    <w:p>
-      <w:pPr>
-        <w:spacing w:line="360" w:lineRule="auto"/>
-        <w:rPr>
-          <w:rFonts w:ascii="Arial" w:hAnsi="Arial" w:cs="Arial"/>
-          <w:b/>
-          <w:bCs/>
-          <w:sz w:val="24"/>
-          <w:szCs w:val="24"/>
-          <w:lang w:val="es-ES"/>
-        </w:rPr>
-      </w:pPr>
-    </w:p>
-    <w:p>
-      <w:pPr>
-        <w:spacing w:line="360" w:lineRule="auto"/>
-        <w:rPr>
-          <w:rFonts w:ascii="Arial" w:hAnsi="Arial" w:cs="Arial"/>
-          <w:b/>
-          <w:bCs/>
-          <w:sz w:val="24"/>
-          <w:szCs w:val="24"/>
-          <w:lang w:val="es-ES"/>
-        </w:rPr>
-      </w:pPr>
-    </w:p>
-    <w:p>
-      <w:pPr>
-        <w:spacing w:line="360" w:lineRule="auto"/>
-        <w:rPr>
-          <w:rFonts w:ascii="Arial" w:hAnsi="Arial" w:cs="Arial"/>
-          <w:b/>
-          <w:bCs/>
-          <w:sz w:val="24"/>
-          <w:szCs w:val="24"/>
-          <w:lang w:val="es-ES"/>
-        </w:rPr>
-      </w:pPr>
-    </w:p>
-    <w:p>
-      <w:pPr>
-        <w:spacing w:line="360" w:lineRule="auto"/>
-        <w:rPr>
-          <w:rFonts w:ascii="Arial" w:hAnsi="Arial" w:cs="Arial"/>
-          <w:b/>
-          <w:bCs/>
-          <w:sz w:val="24"/>
-          <w:szCs w:val="24"/>
-          <w:lang w:val="es-ES"/>
-        </w:rPr>
-      </w:pPr>
-    </w:p>
-    <w:p>
-      <w:pPr>
-        <w:spacing w:line="360" w:lineRule="auto"/>
-        <w:rPr>
-          <w:rFonts w:ascii="Arial" w:hAnsi="Arial" w:cs="Arial"/>
-          <w:b/>
-          <w:bCs/>
-          <w:sz w:val="24"/>
-          <w:szCs w:val="24"/>
-          <w:lang w:val="es-ES"/>
-        </w:rPr>
-      </w:pPr>
-    </w:p>
-    <w:p>
-      <w:pPr>
-        <w:spacing w:line="360" w:lineRule="auto"/>
-        <w:rPr>
-          <w:rFonts w:ascii="Arial" w:hAnsi="Arial" w:cs="Arial"/>
-          <w:b/>
-          <w:bCs/>
-          <w:sz w:val="24"/>
-          <w:szCs w:val="24"/>
-          <w:lang w:val="es-ES"/>
-        </w:rPr>
-      </w:pPr>
-    </w:p>
-    <w:p>
-      <w:pPr>
-        <w:spacing w:line="360" w:lineRule="auto"/>
-        <w:rPr>
-          <w:rFonts w:ascii="Arial" w:hAnsi="Arial" w:cs="Arial"/>
-          <w:b/>
-          <w:bCs/>
-          <w:sz w:val="24"/>
-          <w:szCs w:val="24"/>
-          <w:lang w:val="es-ES"/>
-        </w:rPr>
-      </w:pPr>
-    </w:p>
-    <w:p>
-      <w:pPr>
-        <w:spacing w:line="360" w:lineRule="auto"/>
-        <w:rPr>
-          <w:rFonts w:ascii="Arial" w:hAnsi="Arial" w:cs="Arial"/>
-          <w:b/>
-          <w:bCs/>
-          <w:sz w:val="24"/>
-          <w:szCs w:val="24"/>
-          <w:lang w:val="es-ES"/>
-        </w:rPr>
-      </w:pPr>
-    </w:p>
-    <w:p>
-      <w:pPr>
-        <w:spacing w:line="360" w:lineRule="auto"/>
-        <w:rPr>
-          <w:rFonts w:ascii="Arial" w:hAnsi="Arial" w:cs="Arial"/>
-          <w:b/>
-          <w:bCs/>
-          <w:sz w:val="24"/>
-          <w:szCs w:val="24"/>
-          <w:lang w:val="es-ES"/>
-        </w:rPr>
-      </w:pPr>
-    </w:p>
-    <w:p>
-      <w:pPr>
-        <w:spacing w:line="360" w:lineRule="auto"/>
-        <w:rPr>
-          <w:rFonts w:ascii="Arial" w:hAnsi="Arial" w:cs="Arial"/>
-          <w:b/>
-          <w:bCs/>
-          <w:sz w:val="24"/>
-          <w:szCs w:val="24"/>
-          <w:lang w:val="es-ES"/>
-        </w:rPr>
-      </w:pPr>
-    </w:p>
-    <w:p>
-      <w:pPr>
-        <w:spacing w:line="360" w:lineRule="auto"/>
-        <w:rPr>
-          <w:rFonts w:ascii="Arial" w:hAnsi="Arial" w:cs="Arial"/>
-          <w:b/>
-          <w:bCs/>
-          <w:sz w:val="24"/>
-          <w:szCs w:val="24"/>
-          <w:lang w:val="es-ES"/>
-        </w:rPr>
-      </w:pPr>
-    </w:p>
-    <w:p>
-      <w:pPr>
-        <w:spacing w:line="360" w:lineRule="auto"/>
-        <w:rPr>
-          <w:rFonts w:ascii="Arial" w:hAnsi="Arial" w:cs="Arial"/>
-          <w:b/>
-          <w:bCs/>
-          <w:sz w:val="24"/>
-          <w:szCs w:val="24"/>
-          <w:lang w:val="es-ES"/>
-        </w:rPr>
-      </w:pPr>
-    </w:p>
-    <w:p>
-      <w:pPr>
-        <w:spacing w:line="360" w:lineRule="auto"/>
-        <w:rPr>
-          <w:rFonts w:ascii="Arial" w:hAnsi="Arial" w:cs="Arial"/>
-          <w:b/>
-          <w:bCs/>
-          <w:sz w:val="24"/>
-          <w:szCs w:val="24"/>
-          <w:lang w:val="es-ES"/>
-        </w:rPr>
-      </w:pPr>
-    </w:p>
-    <w:p>
-      <w:pPr>
-        <w:spacing w:line="360" w:lineRule="auto"/>
-        <w:rPr>
-          <w:rFonts w:ascii="Arial" w:hAnsi="Arial" w:cs="Arial"/>
-          <w:b/>
-          <w:bCs/>
-          <w:sz w:val="24"/>
-          <w:szCs w:val="24"/>
-          <w:lang w:val="es-ES"/>
-        </w:rPr>
-      </w:pPr>
-    </w:p>
-    <w:p>
-      <w:pPr>
-        <w:spacing w:line="360" w:lineRule="auto"/>
-        <w:rPr>
-          <w:rFonts w:ascii="Arial" w:hAnsi="Arial" w:cs="Arial"/>
-          <w:b/>
-          <w:bCs/>
-          <w:sz w:val="24"/>
-          <w:szCs w:val="24"/>
-          <w:lang w:val="es-ES"/>
-        </w:rPr>
-      </w:pPr>
-    </w:p>
-    <w:p>
-      <w:pPr>
-        <w:spacing w:line="360" w:lineRule="auto"/>
-        <w:rPr>
-          <w:rFonts w:ascii="Arial" w:hAnsi="Arial" w:cs="Arial"/>
-          <w:b/>
-          <w:bCs/>
-          <w:sz w:val="24"/>
-          <w:szCs w:val="24"/>
-          <w:lang w:val="es-ES"/>
-        </w:rPr>
-      </w:pPr>
-    </w:p>
-    <w:p>
-      <w:pPr>
-        <w:spacing w:line="360" w:lineRule="auto"/>
-        <w:rPr>
-          <w:rFonts w:ascii="Arial" w:hAnsi="Arial" w:cs="Arial"/>
-          <w:b/>
-          <w:bCs/>
-          <w:sz w:val="24"/>
-          <w:szCs w:val="24"/>
-          <w:lang w:val="es-ES"/>
-        </w:rPr>
-      </w:pPr>
-    </w:p>
-    <w:p>
-      <w:pPr>
-        <w:spacing w:line="360" w:lineRule="auto"/>
-        <w:rPr>
-          <w:rFonts w:ascii="Arial" w:hAnsi="Arial" w:cs="Arial"/>
-          <w:b/>
-          <w:bCs/>
-          <w:sz w:val="24"/>
-          <w:szCs w:val="24"/>
-          <w:lang w:val="es-ES"/>
-        </w:rPr>
-      </w:pPr>
-    </w:p>
-    <w:p>
-      <w:pPr>
         <w:rPr>
           <w:rFonts w:ascii="Times New Roman" w:hAnsi="Times New Roman" w:cs="Times New Roman"/>
           <w:b/>
@@ -404,18 +45,9 @@
           <w:szCs w:val="36"/>
           <w:lang w:val="es-ES"/>
         </w:rPr>
-      </w:pPr>
-      <w:r>
-        <w:rPr>
-          <w:rFonts w:ascii="Times New Roman" w:hAnsi="Times New Roman" w:cs="Times New Roman"/>
-          <w:b/>
-          <w:color w:val="1C6194" w:themeColor="accent2" w:themeShade="BF"/>
-          <w:sz w:val="36"/>
-          <w:szCs w:val="36"/>
-          <w:lang w:val="es-AR"/>
-        </w:rPr>
-        <w:t>Capítulo 1</w:t>
+        <w:t>One</w:t>
       </w:r>
+      <w:proofErr w:type="spellEnd"/>
       <w:r>
         <w:rPr>
           <w:rFonts w:ascii="Times New Roman" w:hAnsi="Times New Roman" w:cs="Times New Roman"/>
@@ -425,7 +57,470 @@
           <w:szCs w:val="36"/>
           <w:lang w:val="es-ES"/>
         </w:rPr>
+        <w:t xml:space="preserve"> </w:t>
+      </w:r>
+      <w:proofErr w:type="spellStart"/>
+      <w:r>
+        <w:rPr>
+          <w:rFonts w:ascii="Times New Roman" w:hAnsi="Times New Roman" w:cs="Times New Roman"/>
+          <w:b/>
+          <w:color w:val="1C6194" w:themeColor="accent2" w:themeShade="BF"/>
+          <w:sz w:val="36"/>
+          <w:szCs w:val="36"/>
+          <w:lang w:val="es-ES"/>
+        </w:rPr>
+        <w:t>Less</w:t>
+      </w:r>
+      <w:proofErr w:type="spellEnd"/>
+      <w:r>
+        <w:rPr>
+          <w:rFonts w:ascii="Times New Roman" w:hAnsi="Times New Roman" w:cs="Times New Roman"/>
+          <w:b/>
+          <w:color w:val="1C6194" w:themeColor="accent2" w:themeShade="BF"/>
+          <w:sz w:val="36"/>
+          <w:szCs w:val="36"/>
+          <w:lang w:val="es-ES"/>
+        </w:rPr>
+        <w:t>.</w:t>
+      </w:r>
+    </w:p>
+    <w:p>
+      <w:pPr>
+        <w:rPr>
+          <w:rFonts w:ascii="Calibri" w:hAnsi="Calibri" w:cs="Calibri"/>
+          <w:sz w:val="24"/>
+          <w:szCs w:val="24"/>
+          <w:lang w:val="es-ES"/>
+        </w:rPr>
+      </w:pPr>
+    </w:p>
+    <w:p>
+      <w:pPr>
+        <w:spacing w:line="360" w:lineRule="auto"/>
+        <w:rPr>
+          <w:rFonts w:ascii="Arial" w:hAnsi="Arial" w:cs="Arial"/>
+          <w:b/>
+          <w:bCs/>
+          <w:sz w:val="24"/>
+          <w:szCs w:val="24"/>
+          <w:lang w:val="es-ES"/>
+        </w:rPr>
+      </w:pPr>
+      <w:r>
+        <w:rPr>
+          <w:rFonts w:ascii="Arial" w:hAnsi="Arial" w:cs="Arial"/>
+          <w:b/>
+          <w:bCs/>
+          <w:sz w:val="24"/>
+          <w:szCs w:val="24"/>
+          <w:lang w:val="es-ES"/>
+        </w:rPr>
+        <w:t>El sonido de los altavoces del aeropuerto repercute constantemente con distintos números de vuelos atrasados, y los vuelos que tomaran más de lo esperado despega</w:t>
+      </w:r>
+    </w:p>
+    <w:p>
+      <w:pPr>
+        <w:spacing w:line="360" w:lineRule="auto"/>
+        <w:rPr>
+          <w:rFonts w:ascii="Arial" w:hAnsi="Arial" w:cs="Arial"/>
+          <w:b/>
+          <w:bCs/>
+          <w:sz w:val="24"/>
+          <w:szCs w:val="24"/>
+          <w:lang w:val="es-ES"/>
+        </w:rPr>
+      </w:pPr>
+    </w:p>
+    <w:p>
+      <w:pPr>
+        <w:spacing w:line="360" w:lineRule="auto"/>
+        <w:rPr>
+          <w:rFonts w:ascii="Arial" w:hAnsi="Arial" w:cs="Arial"/>
+          <w:b/>
+          <w:bCs/>
+          <w:sz w:val="24"/>
+          <w:szCs w:val="24"/>
+          <w:lang w:val="es-ES"/>
+        </w:rPr>
+      </w:pPr>
+    </w:p>
+    <w:p>
+      <w:pPr>
+        <w:spacing w:line="360" w:lineRule="auto"/>
+        <w:rPr>
+          <w:rFonts w:ascii="Arial" w:hAnsi="Arial" w:cs="Arial"/>
+          <w:b/>
+          <w:bCs/>
+          <w:sz w:val="24"/>
+          <w:szCs w:val="24"/>
+          <w:lang w:val="es-ES"/>
+        </w:rPr>
+      </w:pPr>
+    </w:p>
+    <w:p>
+      <w:pPr>
+        <w:spacing w:line="360" w:lineRule="auto"/>
+        <w:rPr>
+          <w:rFonts w:ascii="Arial" w:hAnsi="Arial" w:cs="Arial"/>
+          <w:b/>
+          <w:bCs/>
+          <w:sz w:val="24"/>
+          <w:szCs w:val="24"/>
+          <w:lang w:val="es-ES"/>
+        </w:rPr>
+      </w:pPr>
+    </w:p>
+    <w:p>
+      <w:pPr>
+        <w:spacing w:line="360" w:lineRule="auto"/>
+        <w:rPr>
+          <w:rFonts w:ascii="Arial" w:hAnsi="Arial" w:cs="Arial"/>
+          <w:b/>
+          <w:bCs/>
+          <w:sz w:val="24"/>
+          <w:szCs w:val="24"/>
+          <w:lang w:val="es-ES"/>
+        </w:rPr>
+      </w:pPr>
+    </w:p>
+    <w:p>
+      <w:pPr>
+        <w:spacing w:line="360" w:lineRule="auto"/>
+        <w:rPr>
+          <w:rFonts w:ascii="Arial" w:hAnsi="Arial" w:cs="Arial"/>
+          <w:b/>
+          <w:bCs/>
+          <w:sz w:val="24"/>
+          <w:szCs w:val="24"/>
+          <w:lang w:val="es-ES"/>
+        </w:rPr>
+      </w:pPr>
+    </w:p>
+    <w:p>
+      <w:pPr>
+        <w:spacing w:line="360" w:lineRule="auto"/>
+        <w:rPr>
+          <w:rFonts w:ascii="Arial" w:hAnsi="Arial" w:cs="Arial"/>
+          <w:b/>
+          <w:bCs/>
+          <w:sz w:val="24"/>
+          <w:szCs w:val="24"/>
+          <w:lang w:val="es-ES"/>
+        </w:rPr>
+      </w:pPr>
+    </w:p>
+    <w:p>
+      <w:pPr>
+        <w:spacing w:line="360" w:lineRule="auto"/>
+        <w:rPr>
+          <w:rFonts w:ascii="Arial" w:hAnsi="Arial" w:cs="Arial"/>
+          <w:b/>
+          <w:bCs/>
+          <w:sz w:val="24"/>
+          <w:szCs w:val="24"/>
+          <w:lang w:val="es-ES"/>
+        </w:rPr>
+      </w:pPr>
+    </w:p>
+    <w:p>
+      <w:pPr>
+        <w:spacing w:line="360" w:lineRule="auto"/>
+        <w:rPr>
+          <w:rFonts w:ascii="Arial" w:hAnsi="Arial" w:cs="Arial"/>
+          <w:b/>
+          <w:bCs/>
+          <w:sz w:val="24"/>
+          <w:szCs w:val="24"/>
+          <w:lang w:val="es-ES"/>
+        </w:rPr>
+      </w:pPr>
+    </w:p>
+    <w:p>
+      <w:pPr>
+        <w:spacing w:line="360" w:lineRule="auto"/>
+        <w:rPr>
+          <w:rFonts w:ascii="Arial" w:hAnsi="Arial" w:cs="Arial"/>
+          <w:b/>
+          <w:bCs/>
+          <w:sz w:val="24"/>
+          <w:szCs w:val="24"/>
+          <w:lang w:val="es-ES"/>
+        </w:rPr>
+      </w:pPr>
+    </w:p>
+    <w:p>
+      <w:pPr>
+        <w:spacing w:line="360" w:lineRule="auto"/>
+        <w:rPr>
+          <w:rFonts w:ascii="Arial" w:hAnsi="Arial" w:cs="Arial"/>
+          <w:b/>
+          <w:bCs/>
+          <w:sz w:val="24"/>
+          <w:szCs w:val="24"/>
+          <w:lang w:val="es-ES"/>
+        </w:rPr>
+      </w:pPr>
+    </w:p>
+    <w:p>
+      <w:pPr>
+        <w:spacing w:line="360" w:lineRule="auto"/>
+        <w:rPr>
+          <w:rFonts w:ascii="Arial" w:hAnsi="Arial" w:cs="Arial"/>
+          <w:b/>
+          <w:bCs/>
+          <w:sz w:val="24"/>
+          <w:szCs w:val="24"/>
+          <w:lang w:val="es-ES"/>
+        </w:rPr>
+      </w:pPr>
+    </w:p>
+    <w:p>
+      <w:pPr>
+        <w:spacing w:line="360" w:lineRule="auto"/>
+        <w:rPr>
+          <w:rFonts w:ascii="Arial" w:hAnsi="Arial" w:cs="Arial"/>
+          <w:b/>
+          <w:bCs/>
+          <w:sz w:val="24"/>
+          <w:szCs w:val="24"/>
+          <w:lang w:val="es-ES"/>
+        </w:rPr>
+      </w:pPr>
+    </w:p>
+    <w:p>
+      <w:pPr>
+        <w:spacing w:line="360" w:lineRule="auto"/>
+        <w:rPr>
+          <w:rFonts w:ascii="Arial" w:hAnsi="Arial" w:cs="Arial"/>
+          <w:b/>
+          <w:bCs/>
+          <w:sz w:val="24"/>
+          <w:szCs w:val="24"/>
+          <w:lang w:val="es-ES"/>
+        </w:rPr>
+      </w:pPr>
+    </w:p>
+    <w:p>
+      <w:pPr>
+        <w:spacing w:line="360" w:lineRule="auto"/>
+        <w:rPr>
+          <w:rFonts w:ascii="Arial" w:hAnsi="Arial" w:cs="Arial"/>
+          <w:b/>
+          <w:bCs/>
+          <w:sz w:val="24"/>
+          <w:szCs w:val="24"/>
+          <w:lang w:val="es-ES"/>
+        </w:rPr>
+      </w:pPr>
+    </w:p>
+    <w:p>
+      <w:pPr>
+        <w:spacing w:line="360" w:lineRule="auto"/>
+        <w:rPr>
+          <w:rFonts w:ascii="Arial" w:hAnsi="Arial" w:cs="Arial"/>
+          <w:b/>
+          <w:bCs/>
+          <w:sz w:val="24"/>
+          <w:szCs w:val="24"/>
+          <w:lang w:val="es-ES"/>
+        </w:rPr>
+      </w:pPr>
+    </w:p>
+    <w:p>
+      <w:pPr>
+        <w:spacing w:line="360" w:lineRule="auto"/>
+        <w:rPr>
+          <w:rFonts w:ascii="Arial" w:hAnsi="Arial" w:cs="Arial"/>
+          <w:b/>
+          <w:bCs/>
+          <w:sz w:val="24"/>
+          <w:szCs w:val="24"/>
+          <w:lang w:val="es-ES"/>
+        </w:rPr>
+      </w:pPr>
+    </w:p>
+    <w:p>
+      <w:pPr>
+        <w:spacing w:line="360" w:lineRule="auto"/>
+        <w:rPr>
+          <w:rFonts w:ascii="Arial" w:hAnsi="Arial" w:cs="Arial"/>
+          <w:b/>
+          <w:bCs/>
+          <w:sz w:val="24"/>
+          <w:szCs w:val="24"/>
+          <w:lang w:val="es-ES"/>
+        </w:rPr>
+      </w:pPr>
+    </w:p>
+    <w:p>
+      <w:pPr>
+        <w:spacing w:line="360" w:lineRule="auto"/>
+        <w:rPr>
+          <w:rFonts w:ascii="Arial" w:hAnsi="Arial" w:cs="Arial"/>
+          <w:b/>
+          <w:bCs/>
+          <w:sz w:val="24"/>
+          <w:szCs w:val="24"/>
+          <w:lang w:val="es-ES"/>
+        </w:rPr>
+      </w:pPr>
+    </w:p>
+    <w:p>
+      <w:pPr>
+        <w:spacing w:line="360" w:lineRule="auto"/>
+        <w:rPr>
+          <w:rFonts w:ascii="Arial" w:hAnsi="Arial" w:cs="Arial"/>
+          <w:b/>
+          <w:bCs/>
+          <w:sz w:val="24"/>
+          <w:szCs w:val="24"/>
+          <w:lang w:val="es-ES"/>
+        </w:rPr>
+      </w:pPr>
+    </w:p>
+    <w:p>
+      <w:pPr>
+        <w:spacing w:line="360" w:lineRule="auto"/>
+        <w:rPr>
+          <w:rFonts w:ascii="Arial" w:hAnsi="Arial" w:cs="Arial"/>
+          <w:b/>
+          <w:bCs/>
+          <w:sz w:val="24"/>
+          <w:szCs w:val="24"/>
+          <w:lang w:val="es-ES"/>
+        </w:rPr>
+      </w:pPr>
+    </w:p>
+    <w:p>
+      <w:pPr>
+        <w:spacing w:line="360" w:lineRule="auto"/>
+        <w:rPr>
+          <w:rFonts w:ascii="Arial" w:hAnsi="Arial" w:cs="Arial"/>
+          <w:b/>
+          <w:bCs/>
+          <w:sz w:val="24"/>
+          <w:szCs w:val="24"/>
+          <w:lang w:val="es-ES"/>
+        </w:rPr>
+      </w:pPr>
+    </w:p>
+    <w:p>
+      <w:pPr>
+        <w:spacing w:line="360" w:lineRule="auto"/>
+        <w:rPr>
+          <w:rFonts w:ascii="Arial" w:hAnsi="Arial" w:cs="Arial"/>
+          <w:b/>
+          <w:bCs/>
+          <w:sz w:val="24"/>
+          <w:szCs w:val="24"/>
+          <w:lang w:val="es-ES"/>
+        </w:rPr>
+      </w:pPr>
+    </w:p>
+    <w:p>
+      <w:pPr>
+        <w:spacing w:line="360" w:lineRule="auto"/>
+        <w:rPr>
+          <w:rFonts w:ascii="Arial" w:hAnsi="Arial" w:cs="Arial"/>
+          <w:b/>
+          <w:bCs/>
+          <w:sz w:val="24"/>
+          <w:szCs w:val="24"/>
+          <w:lang w:val="es-ES"/>
+        </w:rPr>
+      </w:pPr>
+    </w:p>
+    <w:p>
+      <w:pPr>
+        <w:spacing w:line="360" w:lineRule="auto"/>
+        <w:rPr>
+          <w:rFonts w:ascii="Arial" w:hAnsi="Arial" w:cs="Arial"/>
+          <w:b/>
+          <w:bCs/>
+          <w:sz w:val="24"/>
+          <w:szCs w:val="24"/>
+          <w:lang w:val="es-ES"/>
+        </w:rPr>
+      </w:pPr>
+    </w:p>
+    <w:p>
+      <w:pPr>
+        <w:rPr>
+          <w:rFonts w:ascii="Times New Roman" w:hAnsi="Times New Roman" w:cs="Times New Roman"/>
+          <w:b/>
+          <w:color w:val="1C6194" w:themeColor="accent2" w:themeShade="BF"/>
+          <w:sz w:val="36"/>
+          <w:szCs w:val="36"/>
+          <w:lang w:val="es-ES"/>
+        </w:rPr>
+      </w:pPr>
+      <w:r>
+        <w:rPr>
+          <w:rFonts w:ascii="Times New Roman" w:hAnsi="Times New Roman" w:cs="Times New Roman"/>
+          <w:b/>
+          <w:color w:val="1C6194" w:themeColor="accent2" w:themeShade="BF"/>
+          <w:sz w:val="36"/>
+          <w:szCs w:val="36"/>
+          <w:lang w:val="es-AR"/>
+        </w:rPr>
+        <w:t>Capítulo 1</w:t>
+      </w:r>
+      <w:r>
+        <w:rPr>
+          <w:rFonts w:ascii="Times New Roman" w:hAnsi="Times New Roman" w:cs="Times New Roman"/>
+          <w:b/>
+          <w:color w:val="1C6194" w:themeColor="accent2" w:themeShade="BF"/>
+          <w:sz w:val="36"/>
+          <w:szCs w:val="36"/>
+          <w:lang w:val="es-ES"/>
+        </w:rPr>
         <w:t xml:space="preserve">: </w:t>
+      </w:r>
+      <w:r>
+        <w:rPr>
+          <w:rFonts w:ascii="Times New Roman" w:hAnsi="Times New Roman" w:cs="Times New Roman"/>
+          <w:b/>
+          <w:color w:val="1C6194" w:themeColor="accent2" w:themeShade="BF"/>
+          <w:sz w:val="36"/>
+          <w:szCs w:val="36"/>
+          <w:lang w:val="es-ES"/>
+        </w:rPr>
+        <w:t>El inicio de una buena primavera</w:t>
+      </w:r>
+      <w:r>
+        <w:rPr>
+          <w:rFonts w:ascii="Times New Roman" w:hAnsi="Times New Roman" w:cs="Times New Roman"/>
+          <w:b/>
+          <w:color w:val="1C6194" w:themeColor="accent2" w:themeShade="BF"/>
+          <w:sz w:val="36"/>
+          <w:szCs w:val="36"/>
+          <w:lang w:val="es-ES"/>
+        </w:rPr>
+        <w:t xml:space="preserve">. _Friends, Music and </w:t>
+      </w:r>
+      <w:proofErr w:type="spellStart"/>
+      <w:r>
+        <w:rPr>
+          <w:rFonts w:ascii="Times New Roman" w:hAnsi="Times New Roman" w:cs="Times New Roman"/>
+          <w:b/>
+          <w:color w:val="1C6194" w:themeColor="accent2" w:themeShade="BF"/>
+          <w:sz w:val="36"/>
+          <w:szCs w:val="36"/>
+          <w:lang w:val="es-ES"/>
+        </w:rPr>
+        <w:t>Party</w:t>
+      </w:r>
+      <w:proofErr w:type="spellEnd"/>
+      <w:r>
+        <w:rPr>
+          <w:rFonts w:ascii="Times New Roman" w:hAnsi="Times New Roman" w:cs="Times New Roman"/>
+          <w:b/>
+          <w:color w:val="1C6194" w:themeColor="accent2" w:themeShade="BF"/>
+          <w:sz w:val="36"/>
+          <w:szCs w:val="36"/>
+          <w:lang w:val="es-ES"/>
+        </w:rPr>
+        <w:t>.</w:t>
       </w:r>
     </w:p>
     <w:p>

</xml_diff>